<commit_message>
a bit of context added
</commit_message>
<xml_diff>
--- a/pompes/Data/README.docx
+++ b/pompes/Data/README.docx
@@ -86,7 +86,28 @@
         <w:rPr>
           <w:lang w:val="en-CA"/>
         </w:rPr>
-        <w:t xml:space="preserve"> and homogenized with a RETSCH MM400 Mixer Mill at 30 Hz for 30 sec. </w:t>
+        <w:t xml:space="preserve"> and homogenized with a </w:t>
+      </w:r>
+      <w:r>
+        <w:rPr>
+          <w:i/>
+          <w:lang w:val="en-CA"/>
+        </w:rPr>
+        <w:t xml:space="preserve">RETSCH MM400 </w:t>
+      </w:r>
+      <w:r>
+        <w:rPr>
+          <w:lang w:val="en-CA"/>
+        </w:rPr>
+        <w:t>mixer m</w:t>
+      </w:r>
+      <w:bookmarkStart w:id="0" w:name="_GoBack"/>
+      <w:bookmarkEnd w:id="0"/>
+      <w:r>
+        <w:rPr>
+          <w:lang w:val="en-CA"/>
+        </w:rPr>
+        <w:t xml:space="preserve">ill at 30 Hz for 30 sec. </w:t>
       </w:r>
     </w:p>
     <w:p>
@@ -352,21 +373,26 @@
         <w:rPr>
           <w:lang w:val="en-CA"/>
         </w:rPr>
-        <w:t xml:space="preserve">ass = Mass using </w:t>
-      </w:r>
-      <w:proofErr w:type="gramStart"/>
-      <w:r>
-        <w:rPr>
-          <w:lang w:val="en-CA"/>
-        </w:rPr>
-        <w:t>a</w:t>
-      </w:r>
-      <w:proofErr w:type="gramEnd"/>
-      <w:r>
-        <w:rPr>
-          <w:lang w:val="en-CA"/>
-        </w:rPr>
-        <w:t xml:space="preserve"> electronic balance of the </w:t>
+        <w:t xml:space="preserve">ass = Mass using a </w:t>
+      </w:r>
+      <w:r>
+        <w:rPr>
+          <w:i/>
+          <w:lang w:val="en-CA"/>
+        </w:rPr>
+        <w:t>Sartorius SECURA-224-1S</w:t>
+      </w:r>
+      <w:r>
+        <w:rPr>
+          <w:lang w:val="en-CA"/>
+        </w:rPr>
+        <w:t xml:space="preserve"> </w:t>
+      </w:r>
+      <w:r>
+        <w:rPr>
+          <w:lang w:val="en-CA"/>
+        </w:rPr>
+        <w:t xml:space="preserve">electronic balance of the </w:t>
       </w:r>
       <w:r>
         <w:rPr>
@@ -378,13 +404,7 @@
         <w:rPr>
           <w:lang w:val="en-CA"/>
         </w:rPr>
-        <w:t xml:space="preserve"> </w:t>
-      </w:r>
-      <w:r>
-        <w:rPr>
-          <w:lang w:val="en-CA"/>
-        </w:rPr>
-        <w:t>sample</w:t>
+        <w:t xml:space="preserve"> sample</w:t>
       </w:r>
       <w:r>
         <w:rPr>
@@ -432,8 +452,6 @@
         </w:rPr>
         <w:t xml:space="preserve"> = Date at which dried samples were homogenized, measured and packed for corticosterone assay</w:t>
       </w:r>
-      <w:bookmarkStart w:id="0" w:name="_GoBack"/>
-      <w:bookmarkEnd w:id="0"/>
     </w:p>
     <w:sectPr>
       <w:pgSz w:w="12240" w:h="15840"/>

</xml_diff>